<commit_message>
not logged in users
</commit_message>
<xml_diff>
--- a/cmpe275-report.docx
+++ b/cmpe275-report.docx
@@ -87,7 +87,6 @@
           <w:szCs w:val="56"/>
         </w:rPr>
       </w:pPr>
-      <w:proofErr w:type="spellStart"/>
       <w:r>
         <w:rPr>
           <w:b/>
@@ -96,7 +95,6 @@
         </w:rPr>
         <w:t>SurveyApe</w:t>
       </w:r>
-      <w:proofErr w:type="spellEnd"/>
     </w:p>
     <w:p/>
     <w:p/>
@@ -156,199 +154,137 @@
           <w:szCs w:val="32"/>
           <w:u w:val="single"/>
         </w:rPr>
-        <w:t>Team Members(Group-</w:t>
-      </w:r>
-      <w:r>
-        <w:rPr>
-          <w:b/>
-          <w:sz w:val="32"/>
-          <w:szCs w:val="32"/>
-          <w:u w:val="single"/>
-        </w:rPr>
-        <w:t>14</w:t>
-      </w:r>
-      <w:r>
-        <w:rPr>
-          <w:b/>
-          <w:sz w:val="32"/>
-          <w:szCs w:val="32"/>
-          <w:u w:val="single"/>
+        <w:t>Team Members(Group-14)</w:t>
+      </w:r>
+    </w:p>
+    <w:p>
+      <w:pPr>
+        <w:jc w:val="center"/>
+        <w:rPr>
+          <w:b/>
+          <w:sz w:val="32"/>
+          <w:szCs w:val="32"/>
+        </w:rPr>
+      </w:pPr>
+    </w:p>
+    <w:p>
+      <w:pPr>
+        <w:jc w:val="center"/>
+        <w:rPr>
+          <w:b/>
+          <w:sz w:val="32"/>
+          <w:szCs w:val="32"/>
+        </w:rPr>
+      </w:pPr>
+      <w:r>
+        <w:rPr>
+          <w:b/>
+          <w:sz w:val="32"/>
+          <w:szCs w:val="32"/>
+        </w:rPr>
+        <w:t>Anjana Pradeep</w:t>
+      </w:r>
+      <w:r>
+        <w:rPr>
+          <w:b/>
+          <w:sz w:val="32"/>
+          <w:szCs w:val="32"/>
+        </w:rPr>
+        <w:t xml:space="preserve"> (011950809)</w:t>
+      </w:r>
+    </w:p>
+    <w:p>
+      <w:pPr>
+        <w:jc w:val="center"/>
+        <w:rPr>
+          <w:b/>
+          <w:sz w:val="32"/>
+          <w:szCs w:val="32"/>
+        </w:rPr>
+      </w:pPr>
+      <w:r>
+        <w:rPr>
+          <w:b/>
+          <w:sz w:val="32"/>
+          <w:szCs w:val="32"/>
+        </w:rPr>
+        <w:t>Divya Thazhathethil</w:t>
+      </w:r>
+      <w:r>
+        <w:rPr>
+          <w:b/>
+          <w:sz w:val="32"/>
+          <w:szCs w:val="32"/>
+        </w:rPr>
+        <w:t xml:space="preserve"> ()</w:t>
+      </w:r>
+    </w:p>
+    <w:p>
+      <w:pPr>
+        <w:jc w:val="center"/>
+        <w:rPr>
+          <w:b/>
+          <w:sz w:val="32"/>
+          <w:szCs w:val="32"/>
+        </w:rPr>
+      </w:pPr>
+      <w:r>
+        <w:rPr>
+          <w:b/>
+          <w:sz w:val="32"/>
+          <w:szCs w:val="32"/>
+        </w:rPr>
+        <w:t>Rajeshri Sonwane</w:t>
+      </w:r>
+      <w:r>
+        <w:rPr>
+          <w:b/>
+          <w:sz w:val="32"/>
+          <w:szCs w:val="32"/>
+        </w:rPr>
+        <w:t xml:space="preserve"> ()</w:t>
+      </w:r>
+    </w:p>
+    <w:p>
+      <w:pPr>
+        <w:jc w:val="center"/>
+        <w:rPr>
+          <w:b/>
+          <w:sz w:val="32"/>
+          <w:szCs w:val="32"/>
+        </w:rPr>
+      </w:pPr>
+      <w:r>
+        <w:rPr>
+          <w:b/>
+          <w:sz w:val="32"/>
+          <w:szCs w:val="32"/>
+        </w:rPr>
+        <w:t>Ujjval Soni</w:t>
+      </w:r>
+      <w:r>
+        <w:rPr>
+          <w:b/>
+          <w:sz w:val="32"/>
+          <w:szCs w:val="32"/>
+        </w:rPr>
+        <w:t xml:space="preserve"> (</w:t>
+      </w:r>
+      <w:r>
+        <w:rPr>
+          <w:b/>
+          <w:sz w:val="32"/>
+          <w:szCs w:val="32"/>
+        </w:rPr>
+        <w:t>012475645</w:t>
+      </w:r>
+      <w:r>
+        <w:rPr>
+          <w:b/>
+          <w:sz w:val="32"/>
+          <w:szCs w:val="32"/>
         </w:rPr>
         <w:t>)</w:t>
-      </w:r>
-    </w:p>
-    <w:p>
-      <w:pPr>
-        <w:jc w:val="center"/>
-        <w:rPr>
-          <w:b/>
-          <w:sz w:val="32"/>
-          <w:szCs w:val="32"/>
-        </w:rPr>
-      </w:pPr>
-    </w:p>
-    <w:p>
-      <w:pPr>
-        <w:jc w:val="center"/>
-        <w:rPr>
-          <w:b/>
-          <w:sz w:val="32"/>
-          <w:szCs w:val="32"/>
-        </w:rPr>
-      </w:pPr>
-      <w:r>
-        <w:rPr>
-          <w:b/>
-          <w:sz w:val="32"/>
-          <w:szCs w:val="32"/>
-        </w:rPr>
-        <w:t>Anjana Pradeep</w:t>
-      </w:r>
-      <w:r>
-        <w:rPr>
-          <w:b/>
-          <w:sz w:val="32"/>
-          <w:szCs w:val="32"/>
-        </w:rPr>
-        <w:t xml:space="preserve"> (011950809)</w:t>
-      </w:r>
-    </w:p>
-    <w:p>
-      <w:pPr>
-        <w:jc w:val="center"/>
-        <w:rPr>
-          <w:b/>
-          <w:sz w:val="32"/>
-          <w:szCs w:val="32"/>
-        </w:rPr>
-      </w:pPr>
-      <w:proofErr w:type="spellStart"/>
-      <w:r>
-        <w:rPr>
-          <w:b/>
-          <w:sz w:val="32"/>
-          <w:szCs w:val="32"/>
-        </w:rPr>
-        <w:t>Divya</w:t>
-      </w:r>
-      <w:proofErr w:type="spellEnd"/>
-      <w:r>
-        <w:rPr>
-          <w:b/>
-          <w:sz w:val="32"/>
-          <w:szCs w:val="32"/>
-        </w:rPr>
-        <w:t xml:space="preserve"> </w:t>
-      </w:r>
-      <w:proofErr w:type="spellStart"/>
-      <w:r>
-        <w:rPr>
-          <w:b/>
-          <w:sz w:val="32"/>
-          <w:szCs w:val="32"/>
-        </w:rPr>
-        <w:t>Thazhathethil</w:t>
-      </w:r>
-      <w:proofErr w:type="spellEnd"/>
-      <w:r>
-        <w:rPr>
-          <w:b/>
-          <w:sz w:val="32"/>
-          <w:szCs w:val="32"/>
-        </w:rPr>
-        <w:t xml:space="preserve"> ()</w:t>
-      </w:r>
-    </w:p>
-    <w:p>
-      <w:pPr>
-        <w:jc w:val="center"/>
-        <w:rPr>
-          <w:b/>
-          <w:sz w:val="32"/>
-          <w:szCs w:val="32"/>
-        </w:rPr>
-      </w:pPr>
-      <w:proofErr w:type="spellStart"/>
-      <w:r>
-        <w:rPr>
-          <w:b/>
-          <w:sz w:val="32"/>
-          <w:szCs w:val="32"/>
-        </w:rPr>
-        <w:t>Rajeshri</w:t>
-      </w:r>
-      <w:proofErr w:type="spellEnd"/>
-      <w:r>
-        <w:rPr>
-          <w:b/>
-          <w:sz w:val="32"/>
-          <w:szCs w:val="32"/>
-        </w:rPr>
-        <w:t xml:space="preserve"> </w:t>
-      </w:r>
-      <w:proofErr w:type="spellStart"/>
-      <w:r>
-        <w:rPr>
-          <w:b/>
-          <w:sz w:val="32"/>
-          <w:szCs w:val="32"/>
-        </w:rPr>
-        <w:t>Sonwane</w:t>
-      </w:r>
-      <w:proofErr w:type="spellEnd"/>
-      <w:r>
-        <w:rPr>
-          <w:b/>
-          <w:sz w:val="32"/>
-          <w:szCs w:val="32"/>
-        </w:rPr>
-        <w:t xml:space="preserve"> ()</w:t>
-      </w:r>
-    </w:p>
-    <w:p>
-      <w:pPr>
-        <w:jc w:val="center"/>
-        <w:rPr>
-          <w:b/>
-          <w:sz w:val="32"/>
-          <w:szCs w:val="32"/>
-        </w:rPr>
-      </w:pPr>
-      <w:proofErr w:type="spellStart"/>
-      <w:r>
-        <w:rPr>
-          <w:b/>
-          <w:sz w:val="32"/>
-          <w:szCs w:val="32"/>
-        </w:rPr>
-        <w:t>Ujjval</w:t>
-      </w:r>
-      <w:proofErr w:type="spellEnd"/>
-      <w:r>
-        <w:rPr>
-          <w:b/>
-          <w:sz w:val="32"/>
-          <w:szCs w:val="32"/>
-        </w:rPr>
-        <w:t xml:space="preserve"> </w:t>
-      </w:r>
-      <w:proofErr w:type="spellStart"/>
-      <w:r>
-        <w:rPr>
-          <w:b/>
-          <w:sz w:val="32"/>
-          <w:szCs w:val="32"/>
-        </w:rPr>
-        <w:t>Soni</w:t>
-      </w:r>
-      <w:proofErr w:type="spellEnd"/>
-      <w:r>
-        <w:rPr>
-          <w:b/>
-          <w:sz w:val="32"/>
-          <w:szCs w:val="32"/>
-        </w:rPr>
-        <w:t xml:space="preserve"> ()</w:t>
       </w:r>
     </w:p>
     <w:p>
@@ -413,14 +349,96 @@
           <w:u w:val="single"/>
         </w:rPr>
       </w:pPr>
-      <w:bookmarkStart w:id="0" w:name="_GoBack"/>
-      <w:bookmarkEnd w:id="0"/>
       <w:r>
         <w:rPr>
           <w:b/>
           <w:u w:val="single"/>
         </w:rPr>
         <w:t>Introduction</w:t>
+      </w:r>
+    </w:p>
+    <w:p>
+      <w:pPr>
+        <w:pStyle w:val="ListParagraph"/>
+      </w:pPr>
+      <w:r>
+        <w:t xml:space="preserve">SurveyApe is a web-based application that allows Surveyor to compose, distributed and analysis stats of surveys. Surveyor can </w:t>
+      </w:r>
+      <w:r>
+        <w:t>create</w:t>
+      </w:r>
+      <w:r>
+        <w:t xml:space="preserve"> three kinds of surveys and each survey can have various types of </w:t>
+      </w:r>
+      <w:r>
+        <w:t>questions (</w:t>
+      </w:r>
+      <w:r>
+        <w:t>text, checkbox, radio, dropdown, images</w:t>
+      </w:r>
+      <w:r>
+        <w:t>, star rating</w:t>
+      </w:r>
+      <w:r>
+        <w:t>). Surveyee can participate in a survey.</w:t>
+      </w:r>
+    </w:p>
+    <w:p>
+      <w:pPr>
+        <w:pStyle w:val="ListParagraph"/>
+      </w:pPr>
+      <w:r>
+        <w:t xml:space="preserve">Implemented this application using </w:t>
+      </w:r>
+      <w:r>
+        <w:t>Spring</w:t>
+      </w:r>
+      <w:r>
+        <w:t xml:space="preserve"> boot, MySQL and React.</w:t>
+      </w:r>
+      <w:r>
+        <w:t xml:space="preserve"> It is created using MVC framework, where </w:t>
+      </w:r>
+      <w:r>
+        <w:rPr>
+          <w:b/>
+        </w:rPr>
+        <w:t>M</w:t>
+      </w:r>
+      <w:r>
+        <w:t xml:space="preserve">odel is the MySQL database, </w:t>
+      </w:r>
+      <w:r>
+        <w:rPr>
+          <w:b/>
+        </w:rPr>
+        <w:t>V</w:t>
+      </w:r>
+      <w:r>
+        <w:t xml:space="preserve">iew are the react pages and </w:t>
+      </w:r>
+      <w:r>
+        <w:rPr>
+          <w:b/>
+        </w:rPr>
+        <w:t>C</w:t>
+      </w:r>
+      <w:r>
+        <w:t>ontroller is the Spring boot back end application.</w:t>
+      </w:r>
+    </w:p>
+    <w:p>
+      <w:pPr>
+        <w:pStyle w:val="ListParagraph"/>
+      </w:pPr>
+      <w:r>
+        <w:t xml:space="preserve">Surveyor can add and invite participants to give the survey. The </w:t>
+      </w:r>
+      <w:r>
+        <w:t>participants</w:t>
+      </w:r>
+      <w:r>
+        <w:t xml:space="preserve"> will receive the link through email.</w:t>
       </w:r>
     </w:p>
     <w:p>
@@ -460,6 +478,30 @@
       <w:pPr>
         <w:pStyle w:val="ListParagraph"/>
       </w:pPr>
+      <w:r>
+        <w:t>The surveyor can export any survey that he has created and download it as a text file. The text file has the JSON of the questions and its option.</w:t>
+      </w:r>
+    </w:p>
+    <w:p>
+      <w:pPr>
+        <w:pStyle w:val="ListParagraph"/>
+      </w:pPr>
+      <w:r>
+        <w:t xml:space="preserve">He can then again import this file while creating a new survey to add </w:t>
+      </w:r>
+      <w:r>
+        <w:t xml:space="preserve">the </w:t>
+      </w:r>
+      <w:bookmarkStart w:id="0" w:name="_GoBack"/>
+      <w:bookmarkEnd w:id="0"/>
+      <w:r>
+        <w:t>questions and options.</w:t>
+      </w:r>
+    </w:p>
+    <w:p>
+      <w:pPr>
+        <w:pStyle w:val="ListParagraph"/>
+      </w:pPr>
     </w:p>
     <w:p>
       <w:pPr>
@@ -489,6 +531,26 @@
     <w:p>
       <w:pPr>
         <w:pStyle w:val="ListParagraph"/>
+      </w:pPr>
+    </w:p>
+    <w:p>
+      <w:pPr>
+        <w:pStyle w:val="ListParagraph"/>
+      </w:pPr>
+    </w:p>
+    <w:p>
+      <w:pPr>
+        <w:pStyle w:val="ListParagraph"/>
+      </w:pPr>
+    </w:p>
+    <w:p>
+      <w:pPr>
+        <w:pStyle w:val="ListParagraph"/>
+      </w:pPr>
+    </w:p>
+    <w:p>
+      <w:pPr>
+        <w:pStyle w:val="ListParagraph"/>
         <w:numPr>
           <w:ilvl w:val="0"/>
           <w:numId w:val="1"/>
@@ -626,8 +688,14 @@
     <w:p>
       <w:pPr>
         <w:pStyle w:val="ListParagraph"/>
-      </w:pPr>
-      <w:r>
+        <w:rPr>
+          <w:b/>
+        </w:rPr>
+      </w:pPr>
+      <w:r>
+        <w:rPr>
+          <w:b/>
+        </w:rPr>
         <w:t>Register</w:t>
       </w:r>
     </w:p>
@@ -635,17 +703,53 @@
       <w:pPr>
         <w:pStyle w:val="ListParagraph"/>
       </w:pPr>
-      <w:proofErr w:type="spellStart"/>
-      <w:r>
+      <w:r>
+        <w:t>Allows the user to create an account in SurveyApe</w:t>
+      </w:r>
+    </w:p>
+    <w:p>
+      <w:pPr>
+        <w:pStyle w:val="ListParagraph"/>
+      </w:pPr>
+    </w:p>
+    <w:p>
+      <w:pPr>
+        <w:pStyle w:val="ListParagraph"/>
+        <w:rPr>
+          <w:b/>
+        </w:rPr>
+      </w:pPr>
+      <w:r>
+        <w:rPr>
+          <w:b/>
+        </w:rPr>
         <w:t>Signin</w:t>
       </w:r>
-      <w:proofErr w:type="spellEnd"/>
-    </w:p>
-    <w:p>
-      <w:pPr>
-        <w:pStyle w:val="ListParagraph"/>
-      </w:pPr>
-      <w:r>
+    </w:p>
+    <w:p>
+      <w:pPr>
+        <w:pStyle w:val="ListParagraph"/>
+      </w:pPr>
+      <w:r>
+        <w:t>Allows user to login to the application</w:t>
+      </w:r>
+    </w:p>
+    <w:p>
+      <w:pPr>
+        <w:pStyle w:val="ListParagraph"/>
+      </w:pPr>
+    </w:p>
+    <w:p>
+      <w:pPr>
+        <w:pStyle w:val="ListParagraph"/>
+        <w:rPr>
+          <w:b/>
+        </w:rPr>
+      </w:pPr>
+      <w:r>
+        <w:rPr>
+          <w:b/>
+        </w:rPr>
         <w:t>Create Survey</w:t>
       </w:r>
     </w:p>
@@ -654,6 +758,111 @@
         <w:pStyle w:val="ListParagraph"/>
       </w:pPr>
       <w:r>
+        <w:t xml:space="preserve">Allows user to create three kinds of surveys. </w:t>
+      </w:r>
+    </w:p>
+    <w:p>
+      <w:pPr>
+        <w:pStyle w:val="ListParagraph"/>
+      </w:pPr>
+      <w:r>
+        <w:t>General Survey</w:t>
+      </w:r>
+    </w:p>
+    <w:p>
+      <w:pPr>
+        <w:pStyle w:val="ListParagraph"/>
+      </w:pPr>
+      <w:r>
+        <w:lastRenderedPageBreak/>
+        <w:t xml:space="preserve">For general survey, user can add title, end time, question and its options, and participants. </w:t>
+      </w:r>
+    </w:p>
+    <w:p>
+      <w:pPr>
+        <w:pStyle w:val="ListParagraph"/>
+      </w:pPr>
+    </w:p>
+    <w:p>
+      <w:pPr>
+        <w:pStyle w:val="ListParagraph"/>
+      </w:pPr>
+      <w:r>
+        <w:t>C</w:t>
+      </w:r>
+      <w:r>
+        <w:t>losed</w:t>
+      </w:r>
+      <w:r>
+        <w:t xml:space="preserve"> S</w:t>
+      </w:r>
+      <w:r>
+        <w:t>urvey</w:t>
+      </w:r>
+    </w:p>
+    <w:p>
+      <w:pPr>
+        <w:pStyle w:val="ListParagraph"/>
+      </w:pPr>
+      <w:r>
+        <w:t xml:space="preserve">For </w:t>
+      </w:r>
+      <w:r>
+        <w:t>closed</w:t>
+      </w:r>
+      <w:r>
+        <w:t xml:space="preserve"> survey, user can add title, </w:t>
+      </w:r>
+      <w:r>
+        <w:t>end time</w:t>
+      </w:r>
+      <w:r>
+        <w:t>, question and its options, and participants</w:t>
+      </w:r>
+      <w:r>
+        <w:t xml:space="preserve">. </w:t>
+      </w:r>
+    </w:p>
+    <w:p>
+      <w:pPr>
+        <w:pStyle w:val="ListParagraph"/>
+      </w:pPr>
+    </w:p>
+    <w:p>
+      <w:pPr>
+        <w:pStyle w:val="ListParagraph"/>
+      </w:pPr>
+      <w:r>
+        <w:t>Open Survey</w:t>
+      </w:r>
+    </w:p>
+    <w:p>
+      <w:pPr>
+        <w:pStyle w:val="ListParagraph"/>
+      </w:pPr>
+      <w:r>
+        <w:t xml:space="preserve">For open survey, </w:t>
+      </w:r>
+      <w:r>
+        <w:t>user can add title, end time, question and its options</w:t>
+      </w:r>
+    </w:p>
+    <w:p>
+      <w:pPr>
+        <w:pStyle w:val="ListParagraph"/>
+      </w:pPr>
+    </w:p>
+    <w:p>
+      <w:pPr>
+        <w:pStyle w:val="ListParagraph"/>
+        <w:rPr>
+          <w:b/>
+        </w:rPr>
+      </w:pPr>
+      <w:r>
+        <w:rPr>
+          <w:b/>
+        </w:rPr>
         <w:t>Edit Survey</w:t>
       </w:r>
     </w:p>
@@ -662,6 +871,37 @@
         <w:pStyle w:val="ListParagraph"/>
       </w:pPr>
       <w:r>
+        <w:t xml:space="preserve">Allows user to edit previously created surveys and can add more </w:t>
+      </w:r>
+      <w:r>
+        <w:t>question and its options, and</w:t>
+      </w:r>
+      <w:r>
+        <w:t xml:space="preserve"> new</w:t>
+      </w:r>
+      <w:r>
+        <w:t xml:space="preserve"> participants</w:t>
+      </w:r>
+      <w:r>
+        <w:t>.</w:t>
+      </w:r>
+    </w:p>
+    <w:p>
+      <w:pPr>
+        <w:pStyle w:val="ListParagraph"/>
+      </w:pPr>
+    </w:p>
+    <w:p>
+      <w:pPr>
+        <w:pStyle w:val="ListParagraph"/>
+        <w:rPr>
+          <w:b/>
+        </w:rPr>
+      </w:pPr>
+      <w:r>
+        <w:rPr>
+          <w:b/>
+        </w:rPr>
         <w:t>Survey Status</w:t>
       </w:r>
     </w:p>
@@ -670,6 +910,73 @@
         <w:pStyle w:val="ListParagraph"/>
       </w:pPr>
       <w:r>
+        <w:t>Surveyor can change the status of surveys created by him.</w:t>
+      </w:r>
+    </w:p>
+    <w:p>
+      <w:pPr>
+        <w:pStyle w:val="ListParagraph"/>
+      </w:pPr>
+      <w:r>
+        <w:t>Publish: to publish the survey to make it available to the participants.</w:t>
+      </w:r>
+    </w:p>
+    <w:p>
+      <w:pPr>
+        <w:pStyle w:val="ListParagraph"/>
+      </w:pPr>
+      <w:r>
+        <w:t>Unpublish</w:t>
+      </w:r>
+      <w:r>
+        <w:t xml:space="preserve">: </w:t>
+      </w:r>
+      <w:r>
+        <w:t xml:space="preserve">to </w:t>
+      </w:r>
+      <w:r>
+        <w:t>un</w:t>
+      </w:r>
+      <w:r>
+        <w:t>publish the survey</w:t>
+      </w:r>
+      <w:r>
+        <w:t xml:space="preserve"> which makes it</w:t>
+      </w:r>
+      <w:r>
+        <w:t xml:space="preserve"> unavailable to the </w:t>
+      </w:r>
+      <w:r>
+        <w:t>participants</w:t>
+      </w:r>
+      <w:r>
+        <w:t>. It can be published again.</w:t>
+      </w:r>
+    </w:p>
+    <w:p>
+      <w:pPr>
+        <w:pStyle w:val="ListParagraph"/>
+      </w:pPr>
+      <w:r>
+        <w:t>Close: to permanently closes the surveys and it cannot be published again</w:t>
+      </w:r>
+    </w:p>
+    <w:p>
+      <w:pPr>
+        <w:pStyle w:val="ListParagraph"/>
+      </w:pPr>
+    </w:p>
+    <w:p>
+      <w:pPr>
+        <w:pStyle w:val="ListParagraph"/>
+        <w:rPr>
+          <w:b/>
+        </w:rPr>
+      </w:pPr>
+      <w:r>
+        <w:rPr>
+          <w:b/>
+        </w:rPr>
         <w:t>Give Survey</w:t>
       </w:r>
     </w:p>
@@ -678,6 +985,50 @@
         <w:pStyle w:val="ListParagraph"/>
       </w:pPr>
       <w:r>
+        <w:t>General survey is given by a common link which is sent by mail</w:t>
+      </w:r>
+    </w:p>
+    <w:p>
+      <w:pPr>
+        <w:pStyle w:val="ListParagraph"/>
+      </w:pPr>
+      <w:r>
+        <w:t>Closed</w:t>
+      </w:r>
+      <w:r>
+        <w:t xml:space="preserve"> survey is given by a </w:t>
+      </w:r>
+      <w:r>
+        <w:t>unique</w:t>
+      </w:r>
+      <w:r>
+        <w:t xml:space="preserve"> link which is sent by mail</w:t>
+      </w:r>
+    </w:p>
+    <w:p>
+      <w:pPr>
+        <w:pStyle w:val="ListParagraph"/>
+      </w:pPr>
+      <w:r>
+        <w:t>Open survey can be either given by logging in to the application (for users who have an account) or by requesting a link (for users with no account in SurveyApe).</w:t>
+      </w:r>
+    </w:p>
+    <w:p>
+      <w:pPr>
+        <w:pStyle w:val="ListParagraph"/>
+      </w:pPr>
+    </w:p>
+    <w:p>
+      <w:pPr>
+        <w:pStyle w:val="ListParagraph"/>
+        <w:rPr>
+          <w:b/>
+        </w:rPr>
+      </w:pPr>
+      <w:r>
+        <w:rPr>
+          <w:b/>
+        </w:rPr>
         <w:t>Given surveys</w:t>
       </w:r>
     </w:p>
@@ -686,7 +1037,37 @@
         <w:pStyle w:val="ListParagraph"/>
       </w:pPr>
       <w:r>
+        <w:t>Surveyee can view the list</w:t>
+      </w:r>
+      <w:r>
+        <w:t xml:space="preserve"> of surveys given by him. If the survey is submitted, he can view the survey in read-only mode. If the survey if not yet submitted, he can continue with the survey.</w:t>
+      </w:r>
+    </w:p>
+    <w:p>
+      <w:pPr>
+        <w:pStyle w:val="ListParagraph"/>
+      </w:pPr>
+    </w:p>
+    <w:p>
+      <w:pPr>
+        <w:pStyle w:val="ListParagraph"/>
+        <w:rPr>
+          <w:b/>
+        </w:rPr>
+      </w:pPr>
+      <w:r>
+        <w:rPr>
+          <w:b/>
+        </w:rPr>
         <w:t>Survey Stats</w:t>
+      </w:r>
+    </w:p>
+    <w:p>
+      <w:pPr>
+        <w:pStyle w:val="ListParagraph"/>
+      </w:pPr>
+      <w:r>
+        <w:t>The surveyor can see the stats for all the survey created by him. Using the dropdown he can pick one survey and see the stats.</w:t>
       </w:r>
     </w:p>
     <w:p>
@@ -713,6 +1094,16 @@
         </w:rPr>
         <w:t>Testing Plan</w:t>
       </w:r>
+    </w:p>
+    <w:p>
+      <w:pPr>
+        <w:pStyle w:val="ListParagraph"/>
+      </w:pPr>
+    </w:p>
+    <w:p>
+      <w:pPr>
+        <w:pStyle w:val="ListParagraph"/>
+      </w:pPr>
     </w:p>
     <w:p>
       <w:pPr>

</xml_diff>